<commit_message>
God please be the final draft.
</commit_message>
<xml_diff>
--- a/Materials/硕士论文开题登记表_李会一.docx
+++ b/Materials/硕士论文开题登记表_李会一.docx
@@ -1149,15 +1149,15 @@
             <w:pPr>
               <w:ind w:firstLine="480"/>
               <w:rPr>
+                <w:rFonts w:ascii="仿宋" w:hAnsi="仿宋"/>
+                <w:szCs w:val="24"/>
+              </w:rPr>
+            </w:pPr>
+            <w:r>
+              <w:rPr>
                 <w:rFonts w:ascii="仿宋" w:hAnsi="仿宋" w:hint="eastAsia"/>
                 <w:szCs w:val="24"/>
               </w:rPr>
-            </w:pPr>
-            <w:r>
-              <w:rPr>
-                <w:rFonts w:ascii="仿宋" w:hAnsi="仿宋" w:hint="eastAsia"/>
-                <w:szCs w:val="24"/>
-              </w:rPr>
               <w:t>智慧社区是指充分利用物联网、云计算、移动互联网等新一代信息技术的集成应用，为居民、居委会、业委会、物业和其他服务机构等社区相关人员提供的一种智慧化的生活环境和新的社区管理形态。随着智慧社区应用在社会进步与发展过程中作用的不断提升，其信息化运营与管理成本也在社会经济中产生了重要的影响。面对智慧社区中海量应用所造成的巨大的系统集成、运维成本，建立统一、高效的应用、资源管理方案是降低运营成本，提高服务质量的迫切需要。</w:t>
             </w:r>
           </w:p>
@@ -1165,7 +1165,7 @@
             <w:pPr>
               <w:ind w:firstLine="480"/>
               <w:rPr>
-                <w:rFonts w:ascii="仿宋" w:hAnsi="仿宋" w:hint="eastAsia"/>
+                <w:rFonts w:ascii="仿宋" w:hAnsi="仿宋"/>
                 <w:szCs w:val="24"/>
               </w:rPr>
             </w:pPr>
@@ -1231,9 +1231,6 @@
           <w:p>
             <w:pPr>
               <w:ind w:firstLine="480"/>
-              <w:rPr>
-                <w:rFonts w:hint="eastAsia"/>
-              </w:rPr>
             </w:pPr>
             <w:r>
               <w:rPr>
@@ -1245,9 +1242,6 @@
           <w:p>
             <w:pPr>
               <w:ind w:firstLine="480"/>
-              <w:rPr>
-                <w:rFonts w:hint="eastAsia"/>
-              </w:rPr>
             </w:pPr>
             <w:r>
               <w:rPr>
@@ -1367,9 +1361,6 @@
           <w:p>
             <w:pPr>
               <w:ind w:firstLine="480"/>
-              <w:rPr>
-                <w:rFonts w:hint="eastAsia"/>
-              </w:rPr>
             </w:pPr>
             <w:r>
               <w:rPr>
@@ -1387,9 +1378,6 @@
           <w:p>
             <w:pPr>
               <w:ind w:firstLine="480"/>
-              <w:rPr>
-                <w:rFonts w:hint="eastAsia"/>
-              </w:rPr>
             </w:pPr>
             <w:r>
               <w:rPr>
@@ -1552,9 +1540,6 @@
           <w:p>
             <w:pPr>
               <w:ind w:firstLine="480"/>
-              <w:rPr>
-                <w:rFonts w:hint="eastAsia"/>
-              </w:rPr>
             </w:pPr>
             <w:r>
               <w:rPr>
@@ -1572,9 +1557,6 @@
           <w:p>
             <w:pPr>
               <w:ind w:firstLine="480"/>
-              <w:rPr>
-                <w:rFonts w:hint="eastAsia"/>
-              </w:rPr>
             </w:pPr>
             <w:r>
               <w:rPr>
@@ -1634,9 +1616,6 @@
           <w:p>
             <w:pPr>
               <w:ind w:firstLine="480"/>
-              <w:rPr>
-                <w:rFonts w:hint="eastAsia"/>
-              </w:rPr>
             </w:pPr>
             <w:r>
               <w:rPr>
@@ -1703,9 +1682,6 @@
           <w:p>
             <w:pPr>
               <w:ind w:firstLine="480"/>
-              <w:rPr>
-                <w:rFonts w:hint="eastAsia"/>
-              </w:rPr>
             </w:pPr>
             <w:r>
               <w:rPr>
@@ -1717,9 +1693,6 @@
           <w:p>
             <w:pPr>
               <w:ind w:firstLine="480"/>
-              <w:rPr>
-                <w:rFonts w:hint="eastAsia"/>
-              </w:rPr>
             </w:pPr>
             <w:r>
               <w:rPr>
@@ -1749,9 +1722,6 @@
           <w:p>
             <w:pPr>
               <w:ind w:firstLine="480"/>
-              <w:rPr>
-                <w:rFonts w:hint="eastAsia"/>
-              </w:rPr>
             </w:pPr>
             <w:r>
               <w:rPr>
@@ -1780,9 +1750,6 @@
           <w:p>
             <w:pPr>
               <w:ind w:firstLine="480"/>
-              <w:rPr>
-                <w:rFonts w:hint="eastAsia"/>
-              </w:rPr>
             </w:pPr>
             <w:r>
               <w:rPr>
@@ -1794,9 +1761,6 @@
           <w:p>
             <w:pPr>
               <w:ind w:firstLine="480"/>
-              <w:rPr>
-                <w:rFonts w:hint="eastAsia"/>
-              </w:rPr>
             </w:pPr>
             <w:r>
               <w:rPr>
@@ -1814,9 +1778,6 @@
           <w:p>
             <w:pPr>
               <w:ind w:firstLine="480"/>
-              <w:rPr>
-                <w:rFonts w:hint="eastAsia"/>
-              </w:rPr>
             </w:pPr>
             <w:r>
               <w:rPr>
@@ -1873,14 +1834,28 @@
             <w:pPr>
               <w:ind w:firstLine="480"/>
               <w:rPr>
+                <w:rFonts w:ascii="仿宋" w:hAnsi="仿宋"/>
+              </w:rPr>
+            </w:pPr>
+            <w:r>
+              <w:rPr>
                 <w:rFonts w:ascii="仿宋" w:hAnsi="仿宋" w:hint="eastAsia"/>
               </w:rPr>
+              <w:t>上述的问题就引出了一个新的软件架构：微服务架构。微服务架构将传统的单一应用以一组独立的服务来构成，与此同时，这些服务是可以单独部署以及水平扩展的。每一个这样的服务都拥有着严格的模块边界，甚至允许不同的服务使用不同的开发语言来进行开发。</w:t>
+            </w:r>
+          </w:p>
+          <w:p>
+            <w:pPr>
+              <w:ind w:firstLine="480"/>
+              <w:rPr>
+                <w:rFonts w:ascii="仿宋" w:hAnsi="仿宋"/>
+              </w:rPr>
             </w:pPr>
             <w:r>
               <w:rPr>
                 <w:rFonts w:ascii="仿宋" w:hAnsi="仿宋" w:hint="eastAsia"/>
               </w:rPr>
-              <w:t>上述的问题就引出了一个新的软件架构：微服务架构。微服务架构将传统的单一应用以一组独立的服务来构成，与此同时，这些服务是可以单独部署以及水平扩展的。每一个这样的服务都拥有着严格的模块边界，甚至允许不同的服务使用不同的开发语言来进行开发。</w:t>
+              <w:t>微服务架构会使用依赖包，但其主要通过将软件分割成服务来进行模块化。我们定义依赖包为链接入程序并通过in-memory程序调用使用的程序模块，而服务为使用RPC或者网络请求进行交互的进程。使用服务作为系统模块有两大优势：首先服务可独立部署，这样对一个单独的模块进行更改不会影响到系统中的其他模块，另一个优势则是服务间通过显示的远程调用来进行通讯，从而减小程序间的接口定义难度。</w:t>
             </w:r>
           </w:p>
           <w:p>
@@ -1894,35 +1869,63 @@
               <w:rPr>
                 <w:rFonts w:ascii="仿宋" w:hAnsi="仿宋" w:hint="eastAsia"/>
               </w:rPr>
-              <w:t>微服务架构会使用依赖包，但其主要通过将软件分割成服务来进行模块化。我们定义依赖包为链接入程序并通过in-memory程序调用使用的程序模块，而服务为使用RPC或者网络请求进行交互的进程。使用服务作为系统模块有两大优势：首先服务可独立部署，这样对一个单独的模块进行更改不会影响到系统中的其他模块，另一个优势则是服务间通过显示的远程调用来进行通讯，从而减小程序间的接口定义难度。</w:t>
+              <w:t>然而，微服务架构也是有缺点的。首先，远程调用比进程内函数调用开销更大，其次，将程序职责在服务间进行迁移的难度也会更加的复杂。</w:t>
             </w:r>
           </w:p>
           <w:p>
             <w:pPr>
               <w:ind w:firstLine="480"/>
               <w:rPr>
+                <w:rFonts w:ascii="仿宋" w:hAnsi="仿宋"/>
+              </w:rPr>
+            </w:pPr>
+            <w:r>
+              <w:rPr>
                 <w:rFonts w:ascii="仿宋" w:hAnsi="仿宋" w:hint="eastAsia"/>
               </w:rPr>
+              <w:t>去中心化治理：中心化治理的会导致整个程序开发使用单一的技术和平台。然而，这样的解决方案是受到很大限制的，不是每个问题都能通过单一的技术来解决。针对具体的问题选择最适合的技术显然是一个更加的做法。微服务架构则将这样的方法带入了软件开发之中。</w:t>
+            </w:r>
+          </w:p>
+          <w:p>
+            <w:pPr>
+              <w:ind w:firstLine="480"/>
+              <w:rPr>
+                <w:rFonts w:ascii="仿宋" w:hAnsi="仿宋"/>
+              </w:rPr>
             </w:pPr>
             <w:r>
               <w:rPr>
                 <w:rFonts w:ascii="仿宋" w:hAnsi="仿宋" w:hint="eastAsia"/>
               </w:rPr>
-              <w:t>然而，微服务架构也是有缺点的。首先，远程调用比进程内函数调用开销更大，其次，将程序职责在服务间进行迁移的难度也会更加的复杂。</w:t>
+              <w:t>去中心化数据管理：在对概念模型以及业务逻辑进行去中心化的同时，微服务架构同样对数据进行了去中心化的管理。每个微服务都独自管理自己的数据，如图2-11所示，这意味着微服务可根据具体的业务需求选择合适的数据库（关系型或非关系型），但同时也意味着在服务间数据一致性问题会更加难以处理。</w:t>
             </w:r>
           </w:p>
           <w:p>
             <w:pPr>
               <w:ind w:firstLine="480"/>
               <w:rPr>
+                <w:rFonts w:ascii="仿宋" w:hAnsi="仿宋"/>
+              </w:rPr>
+            </w:pPr>
+            <w:r>
+              <w:rPr>
                 <w:rFonts w:ascii="仿宋" w:hAnsi="仿宋" w:hint="eastAsia"/>
               </w:rPr>
+              <w:t>测试部署自动化：随着云平台的日渐成熟，测试部署自动化在近年中发展迅速。而云平台大大减少了构建、部署、运行微服务的复杂度。</w:t>
+            </w:r>
+          </w:p>
+          <w:p>
+            <w:pPr>
+              <w:ind w:firstLine="480"/>
+              <w:rPr>
+                <w:rFonts w:ascii="仿宋" w:hAnsi="仿宋"/>
+              </w:rPr>
             </w:pPr>
             <w:r>
               <w:rPr>
                 <w:rFonts w:ascii="仿宋" w:hAnsi="仿宋" w:hint="eastAsia"/>
               </w:rPr>
-              <w:t>去中心化治理：中心化治理的会导致整个程序开发使用单一的技术和平台。然而，这样的解决方案是受到很大限制的，不是每个问题都能通过单一的技术来解决。针对具体的问题选择最适合的技术显然是一个更加的做法。微服务架构则将这样的方法带入了软件开发之中。</w:t>
+              <w:t>预防软件错误：微服务架构需要在设计时将服务异常纳入考虑范围，由于任何服务调用都可能因为服务提供者失效或网络失联而失败，因此客户端需要很好地处理这一类情况。</w:t>
             </w:r>
           </w:p>
           <w:p>
@@ -1930,48 +1933,6 @@
               <w:ind w:firstLine="480"/>
               <w:rPr>
                 <w:rFonts w:ascii="仿宋" w:hAnsi="仿宋"/>
-              </w:rPr>
-            </w:pPr>
-            <w:r>
-              <w:rPr>
-                <w:rFonts w:ascii="仿宋" w:hAnsi="仿宋" w:hint="eastAsia"/>
-              </w:rPr>
-              <w:t>去中心化数据管理：在对概念模型以及业务逻辑进行去中心化的同时，微服务架构同样对数据进行了去中心化的管理。每个微服务都独自管理自己的数据，如图2-11所示，这意味着微服务可根据具体的业务需求选择合适的数据库（关系型或非关系型），但同时也意味着在服务间数据一致性问题会更加难以处理。</w:t>
-            </w:r>
-          </w:p>
-          <w:p>
-            <w:pPr>
-              <w:ind w:firstLine="480"/>
-              <w:rPr>
-                <w:rFonts w:ascii="仿宋" w:hAnsi="仿宋" w:hint="eastAsia"/>
-              </w:rPr>
-            </w:pPr>
-            <w:r>
-              <w:rPr>
-                <w:rFonts w:ascii="仿宋" w:hAnsi="仿宋" w:hint="eastAsia"/>
-              </w:rPr>
-              <w:t>测试部署自动化：随着云平台的日渐成熟，测试部署自动化在近年中发展迅速。而云平台大大减少了构建、部署、运行微服务的复杂度。</w:t>
-            </w:r>
-          </w:p>
-          <w:p>
-            <w:pPr>
-              <w:ind w:firstLine="480"/>
-              <w:rPr>
-                <w:rFonts w:ascii="仿宋" w:hAnsi="仿宋" w:hint="eastAsia"/>
-              </w:rPr>
-            </w:pPr>
-            <w:r>
-              <w:rPr>
-                <w:rFonts w:ascii="仿宋" w:hAnsi="仿宋" w:hint="eastAsia"/>
-              </w:rPr>
-              <w:t>预防软件错误：微服务架构需要在设计时将服务异常纳入考虑范围，由于任何服务调用都可能因为服务提供者失效或网络失联而失败，因此客户端需要很好地处理这一类情况。</w:t>
-            </w:r>
-          </w:p>
-          <w:p>
-            <w:pPr>
-              <w:ind w:firstLine="480"/>
-              <w:rPr>
-                <w:rFonts w:ascii="仿宋" w:hAnsi="仿宋" w:hint="eastAsia"/>
               </w:rPr>
             </w:pPr>
             <w:r>
@@ -2138,22 +2099,11 @@
             </w:r>
           </w:p>
           <w:p>
-            <w:pPr>
-              <w:rPr>
-                <w:rFonts w:hint="eastAsia"/>
-              </w:rPr>
-            </w:pPr>
-            <w:r>
-              <w:rPr>
-                <w:rFonts w:hint="eastAsia"/>
-              </w:rPr>
-              <w:t xml:space="preserve">    </w:t>
-            </w:r>
-            <w:r>
-              <w:rPr>
-                <w:rFonts w:hint="eastAsia"/>
-              </w:rPr>
-              <w:t>1</w:t>
+            <w:r>
+              <w:rPr>
+                <w:rFonts w:hint="eastAsia"/>
+              </w:rPr>
+              <w:t xml:space="preserve">    1</w:t>
             </w:r>
             <w:r>
               <w:rPr>
@@ -2165,9 +2115,6 @@
           <w:p>
             <w:pPr>
               <w:ind w:firstLineChars="400" w:firstLine="960"/>
-              <w:rPr>
-                <w:rFonts w:hint="eastAsia"/>
-              </w:rPr>
             </w:pPr>
             <w:r>
               <w:rPr>
@@ -2191,9 +2138,6 @@
           <w:p>
             <w:pPr>
               <w:ind w:firstLineChars="400" w:firstLine="960"/>
-              <w:rPr>
-                <w:rFonts w:hint="eastAsia"/>
-              </w:rPr>
             </w:pPr>
             <w:r>
               <w:rPr>
@@ -2217,9 +2161,6 @@
           <w:p>
             <w:pPr>
               <w:ind w:firstLineChars="400" w:firstLine="960"/>
-              <w:rPr>
-                <w:rFonts w:hint="eastAsia"/>
-              </w:rPr>
             </w:pPr>
             <w:r>
               <w:rPr>
@@ -2243,9 +2184,6 @@
           <w:p>
             <w:pPr>
               <w:ind w:firstLineChars="400" w:firstLine="960"/>
-              <w:rPr>
-                <w:rFonts w:hint="eastAsia"/>
-              </w:rPr>
             </w:pPr>
             <w:r>
               <w:rPr>
@@ -2269,9 +2207,6 @@
           <w:p>
             <w:pPr>
               <w:ind w:firstLineChars="200" w:firstLine="480"/>
-              <w:rPr>
-                <w:rFonts w:hint="eastAsia"/>
-              </w:rPr>
             </w:pPr>
             <w:r>
               <w:rPr>
@@ -2307,9 +2242,6 @@
           <w:p>
             <w:pPr>
               <w:ind w:firstLineChars="400" w:firstLine="960"/>
-              <w:rPr>
-                <w:rFonts w:hint="eastAsia"/>
-              </w:rPr>
             </w:pPr>
             <w:r>
               <w:rPr>
@@ -2357,9 +2289,6 @@
           <w:p>
             <w:pPr>
               <w:ind w:firstLineChars="400" w:firstLine="960"/>
-              <w:rPr>
-                <w:rFonts w:hint="eastAsia"/>
-              </w:rPr>
             </w:pPr>
             <w:r>
               <w:rPr>
@@ -2407,9 +2336,6 @@
           <w:p>
             <w:pPr>
               <w:ind w:firstLineChars="400" w:firstLine="960"/>
-              <w:rPr>
-                <w:rFonts w:hint="eastAsia"/>
-              </w:rPr>
             </w:pPr>
             <w:r>
               <w:rPr>
@@ -2493,9 +2419,6 @@
           <w:p>
             <w:pPr>
               <w:ind w:firstLineChars="200" w:firstLine="480"/>
-              <w:rPr>
-                <w:rFonts w:hint="eastAsia"/>
-              </w:rPr>
             </w:pPr>
             <w:r>
               <w:rPr>
@@ -2519,9 +2442,6 @@
           <w:p>
             <w:pPr>
               <w:ind w:firstLineChars="400" w:firstLine="960"/>
-              <w:rPr>
-                <w:rFonts w:hint="eastAsia"/>
-              </w:rPr>
             </w:pPr>
             <w:r>
               <w:rPr>
@@ -2545,9 +2465,6 @@
           <w:p>
             <w:pPr>
               <w:ind w:firstLineChars="400" w:firstLine="960"/>
-              <w:rPr>
-                <w:rFonts w:hint="eastAsia"/>
-              </w:rPr>
             </w:pPr>
             <w:r>
               <w:rPr>
@@ -2583,9 +2500,6 @@
           <w:p>
             <w:pPr>
               <w:ind w:firstLineChars="400" w:firstLine="960"/>
-              <w:rPr>
-                <w:rFonts w:hint="eastAsia"/>
-              </w:rPr>
             </w:pPr>
             <w:r>
               <w:rPr>
@@ -2609,9 +2523,6 @@
           <w:p>
             <w:pPr>
               <w:ind w:firstLineChars="200" w:firstLine="480"/>
-              <w:rPr>
-                <w:rFonts w:hint="eastAsia"/>
-              </w:rPr>
             </w:pPr>
             <w:r>
               <w:rPr>
@@ -2869,21 +2780,12 @@
           <w:p>
             <w:pPr>
               <w:ind w:firstLine="480"/>
-              <w:rPr>
-                <w:rFonts w:hint="eastAsia"/>
-              </w:rPr>
-            </w:pPr>
-            <w:r>
-              <w:rPr>
-                <w:rFonts w:hint="eastAsia"/>
-              </w:rPr>
-              <w:t>分析并建立基于实名制的邻里社交模型，对社区中的管理、生活、服务群众的社交模式进行抽象；建立即时通讯系统，支持点对点、群组等社交方式；实现用户状态管理服务，支持对用户或外接设备在线状态的管理；实现应用消息推送服务，支持聊天消息、应用广告等信息推送</w:t>
-            </w:r>
-            <w:r>
-              <w:rPr>
-                <w:rFonts w:hint="eastAsia"/>
-              </w:rPr>
-              <w:t>。</w:t>
+            </w:pPr>
+            <w:r>
+              <w:rPr>
+                <w:rFonts w:hint="eastAsia"/>
+              </w:rPr>
+              <w:t>分析并建立基于实名制的邻里社交模型，对社区中的管理、生活、服务群众的社交模式进行抽象；建立即时通讯系统，支持点对点、群组等社交方式；实现用户状态管理服务，支持对用户或外接设备在线状态的管理；实现应用消息推送服务，支持聊天消息、应用广告等信息推送。</w:t>
             </w:r>
           </w:p>
           <w:p>
@@ -2909,43 +2811,19 @@
               <w:rPr>
                 <w:rFonts w:cstheme="minorBidi" w:hint="eastAsia"/>
               </w:rPr>
-              <w:t>对智慧社区应用进行抽象划分，微服务化</w:t>
+              <w:t>对智慧社区应用进行抽象划分，微服务化；基于服务治理框架</w:t>
             </w:r>
             <w:r>
               <w:rPr>
                 <w:rFonts w:cstheme="minorBidi" w:hint="eastAsia"/>
               </w:rPr>
-              <w:t>；</w:t>
+              <w:t>Dubbox</w:t>
             </w:r>
             <w:r>
               <w:rPr>
                 <w:rFonts w:cstheme="minorBidi" w:hint="eastAsia"/>
               </w:rPr>
-              <w:t>基于服务治理框架</w:t>
-            </w:r>
-            <w:r>
-              <w:rPr>
-                <w:rFonts w:cstheme="minorBidi" w:hint="eastAsia"/>
-              </w:rPr>
-              <w:t>Dubbox</w:t>
-            </w:r>
-            <w:r>
-              <w:rPr>
-                <w:rFonts w:cstheme="minorBidi" w:hint="eastAsia"/>
-              </w:rPr>
-              <w:t>，实</w:t>
-            </w:r>
-            <w:r>
-              <w:rPr>
-                <w:rFonts w:cstheme="minorBidi" w:hint="eastAsia"/>
-              </w:rPr>
-              <w:t>现服务发现、注册、监控调用统计、容量评估等功能，对服务进行管理；</w:t>
-            </w:r>
-            <w:r>
-              <w:rPr>
-                <w:rFonts w:cstheme="minorBidi" w:hint="eastAsia"/>
-              </w:rPr>
-              <w:t>与统一资源管理系统集成，以服务监控信息为依据，按照一定策略对服务进行自动水平扩展。</w:t>
+              <w:t>，实现服务发现、注册、监控调用统计、容量评估等功能，对服务进行管理；与统一资源管理系统集成，以服务监控信息为依据，按照一定策略对服务进行自动水平扩展。</w:t>
             </w:r>
           </w:p>
           <w:p>
@@ -3266,9 +3144,6 @@
           <w:p>
             <w:pPr>
               <w:ind w:firstLine="480"/>
-              <w:rPr>
-                <w:rFonts w:hint="eastAsia"/>
-              </w:rPr>
             </w:pPr>
             <w:r>
               <w:t>综上所述，本课题是可行的。</w:t>
@@ -3327,10 +3202,7 @@
               <w:t>201</w:t>
             </w:r>
             <w:r>
-              <w:rPr>
-                <w:rFonts w:hint="eastAsia"/>
-              </w:rPr>
-              <w:t>4</w:t>
+              <w:t>5</w:t>
             </w:r>
             <w:r>
               <w:t>.</w:t>
@@ -3348,7 +3220,7 @@
               <w:rPr>
                 <w:rFonts w:hint="eastAsia"/>
               </w:rPr>
-              <w:t>4</w:t>
+              <w:t>5</w:t>
             </w:r>
             <w:r>
               <w:t>.</w:t>
@@ -3393,7 +3265,7 @@
               <w:rPr>
                 <w:rFonts w:hint="eastAsia"/>
               </w:rPr>
-              <w:t>4</w:t>
+              <w:t>5</w:t>
             </w:r>
             <w:r>
               <w:t>.</w:t>
@@ -3411,7 +3283,7 @@
               <w:rPr>
                 <w:rFonts w:hint="eastAsia"/>
               </w:rPr>
-              <w:t>4</w:t>
+              <w:t>5</w:t>
             </w:r>
             <w:r>
               <w:t>.</w:t>
@@ -3441,7 +3313,10 @@
               </w:numPr>
             </w:pPr>
             <w:r>
-              <w:t>2014.</w:t>
+              <w:t>2015</w:t>
+            </w:r>
+            <w:r>
+              <w:t>.</w:t>
             </w:r>
             <w:r>
               <w:rPr>
@@ -3450,7 +3325,10 @@
               <w:t>6</w:t>
             </w:r>
             <w:r>
-              <w:t xml:space="preserve"> – 2014.</w:t>
+              <w:t xml:space="preserve"> – 2015</w:t>
+            </w:r>
+            <w:r>
+              <w:t>.</w:t>
             </w:r>
             <w:r>
               <w:rPr>
@@ -3474,7 +3352,10 @@
               </w:numPr>
             </w:pPr>
             <w:r>
-              <w:t>2014.</w:t>
+              <w:t>2015</w:t>
+            </w:r>
+            <w:r>
+              <w:t>.</w:t>
             </w:r>
             <w:r>
               <w:rPr>
@@ -3495,7 +3376,13 @@
               <w:rPr>
                 <w:rFonts w:hint="eastAsia"/>
               </w:rPr>
-              <w:t xml:space="preserve"> 2014.</w:t>
+              <w:t xml:space="preserve"> 2015</w:t>
+            </w:r>
+            <w:r>
+              <w:rPr>
+                <w:rFonts w:hint="eastAsia"/>
+              </w:rPr>
+              <w:t>.</w:t>
             </w:r>
             <w:r>
               <w:t xml:space="preserve">9 </w:t>
@@ -3516,7 +3403,10 @@
               </w:numPr>
             </w:pPr>
             <w:r>
-              <w:t>2014.</w:t>
+              <w:t>2015</w:t>
+            </w:r>
+            <w:r>
+              <w:t>.</w:t>
             </w:r>
             <w:r>
               <w:t>1</w:t>
@@ -3528,7 +3418,12 @@
               <w:t>0</w:t>
             </w:r>
             <w:r>
-              <w:t xml:space="preserve"> – 2014.1</w:t>
+              <w:t xml:space="preserve"> – 2015</w:t>
+            </w:r>
+            <w:bookmarkStart w:id="0" w:name="_GoBack"/>
+            <w:bookmarkEnd w:id="0"/>
+            <w:r>
+              <w:t>.1</w:t>
             </w:r>
             <w:r>
               <w:rPr>
@@ -3555,7 +3450,10 @@
               </w:rPr>
             </w:pPr>
             <w:r>
-              <w:t xml:space="preserve">2014.12 </w:t>
+              <w:t>2015</w:t>
+            </w:r>
+            <w:r>
+              <w:t xml:space="preserve">.12 </w:t>
             </w:r>
             <w:r>
               <w:t>撰写学位论文。</w:t>
@@ -3648,11 +3546,9 @@
     <w:p>
       <w:pPr>
         <w:rPr>
-          <w:rFonts w:ascii="仿宋" w:hAnsi="仿宋" w:hint="eastAsia"/>
+          <w:rFonts w:ascii="仿宋" w:hAnsi="仿宋"/>
         </w:rPr>
       </w:pPr>
-      <w:bookmarkStart w:id="0" w:name="_GoBack"/>
-      <w:bookmarkEnd w:id="0"/>
     </w:p>
     <w:tbl>
       <w:tblPr>
@@ -4942,7 +4838,7 @@
         <w:rFonts w:ascii="宋体" w:eastAsia="宋体"/>
         <w:noProof/>
       </w:rPr>
-      <w:t>6</w:t>
+      <w:t>5</w:t>
     </w:r>
     <w:r>
       <w:rPr>
@@ -9434,7 +9330,7 @@
 </file>
 
 <file path=customXml/itemProps1.xml><?xml version="1.0" encoding="utf-8"?>
-<ds:datastoreItem xmlns:ds="http://schemas.openxmlformats.org/officeDocument/2006/customXml" ds:itemID="{E24100E0-126C-4E05-94BD-5E59797767D0}">
+<ds:datastoreItem xmlns:ds="http://schemas.openxmlformats.org/officeDocument/2006/customXml" ds:itemID="{FB56F7BC-7DDA-49CD-8EBD-9D99E28A4F85}">
   <ds:schemaRefs>
     <ds:schemaRef ds:uri="http://schemas.openxmlformats.org/officeDocument/2006/bibliography"/>
   </ds:schemaRefs>

</xml_diff>